<commit_message>
added temp test files for the quizzes
</commit_message>
<xml_diff>
--- a/Soft Computing/Marked Tutorial 1/report/MT1_Report_OliverWitrzens_u3224776.docx
+++ b/Soft Computing/Marked Tutorial 1/report/MT1_Report_OliverWitrzens_u3224776.docx
@@ -150,7 +150,23 @@
         <w:ind w:left="-5" w:right="53"/>
       </w:pPr>
       <w:r>
-        <w:t xml:space="preserve">Task 3 (1.5 marks) – I provide a random, sample of about 1200 points of the abalone data set called AbaloneBaby.txt. Train the original Abalone data set to a generalised properly trained neural network. Then train AbaloneBaby.txt data set to a generalised properly trained neural network. The interesting bit is comparing the Validation accuracy of both sets, </w:t>
+        <w:t xml:space="preserve">Task 3 (1.5 marks) – I provide a random, sample of about 1200 points of the abalone data set called AbaloneBaby.txt. Train the original Abalone data set to a </w:t>
+      </w:r>
+      <w:proofErr w:type="spellStart"/>
+      <w:r>
+        <w:t>generalised</w:t>
+      </w:r>
+      <w:proofErr w:type="spellEnd"/>
+      <w:r>
+        <w:t xml:space="preserve"> properly trained neural network. Then train AbaloneBaby.txt data set to a </w:t>
+      </w:r>
+      <w:proofErr w:type="spellStart"/>
+      <w:r>
+        <w:t>generalised</w:t>
+      </w:r>
+      <w:proofErr w:type="spellEnd"/>
+      <w:r>
+        <w:t xml:space="preserve"> properly trained neural network. The interesting bit is comparing the Validation accuracy of both sets, </w:t>
       </w:r>
       <w:r>
         <w:rPr>
@@ -176,7 +192,15 @@
       </w:pPr>
       <w:r>
         <w:lastRenderedPageBreak/>
-        <w:t xml:space="preserve">Firstly train a neural network, so its generalised. Then after that apply the entire data set to the trained network, the confusion matrix from this will give you the number of  republicans not always voting with the party and the number of democrats not voting with the party.  </w:t>
+        <w:t xml:space="preserve">Firstly train a neural network, so its </w:t>
+      </w:r>
+      <w:proofErr w:type="spellStart"/>
+      <w:r>
+        <w:t>generalised</w:t>
+      </w:r>
+      <w:proofErr w:type="spellEnd"/>
+      <w:r>
+        <w:t xml:space="preserve">. Then after that apply the entire data set to the trained network, the confusion matrix from this will give you the number of  republicans not always voting with the party and the number of democrats not voting with the party.  </w:t>
       </w:r>
     </w:p>
     <w:p>
@@ -292,7 +316,15 @@
         <w:ind w:right="53" w:hanging="360"/>
       </w:pPr>
       <w:r>
-        <w:t xml:space="preserve">For task 2 the intention is that you repeat what you did for task 1 for a different data set, but I wont help as much, you need to do this task yourself. </w:t>
+        <w:t xml:space="preserve">For task 2 the intention is that you repeat what you did for task 1 for a different data set, but I </w:t>
+      </w:r>
+      <w:proofErr w:type="spellStart"/>
+      <w:r>
+        <w:t>wont</w:t>
+      </w:r>
+      <w:proofErr w:type="spellEnd"/>
+      <w:r>
+        <w:t xml:space="preserve"> help as much, you need to do this task yourself. </w:t>
       </w:r>
     </w:p>
     <w:p>
@@ -572,8 +604,53 @@
       <w:pPr>
         <w:ind w:left="-5" w:right="53"/>
       </w:pPr>
-      <w:r>
-        <w:t xml:space="preserve">Cloumns: 1. Mean_radius 2. Mean_texture 3. Mean_perimeter 4. Mean_area 5. Mean_smoothness 6. diagnosis </w:t>
+      <w:proofErr w:type="spellStart"/>
+      <w:r>
+        <w:t>Cloumns</w:t>
+      </w:r>
+      <w:proofErr w:type="spellEnd"/>
+      <w:r>
+        <w:t xml:space="preserve">: 1. </w:t>
+      </w:r>
+      <w:proofErr w:type="spellStart"/>
+      <w:r>
+        <w:t>Mean_radius</w:t>
+      </w:r>
+      <w:proofErr w:type="spellEnd"/>
+      <w:r>
+        <w:t xml:space="preserve"> 2. </w:t>
+      </w:r>
+      <w:proofErr w:type="spellStart"/>
+      <w:r>
+        <w:t>Mean_texture</w:t>
+      </w:r>
+      <w:proofErr w:type="spellEnd"/>
+      <w:r>
+        <w:t xml:space="preserve"> 3. </w:t>
+      </w:r>
+      <w:proofErr w:type="spellStart"/>
+      <w:r>
+        <w:t>Mean_perimeter</w:t>
+      </w:r>
+      <w:proofErr w:type="spellEnd"/>
+      <w:r>
+        <w:t xml:space="preserve"> 4. </w:t>
+      </w:r>
+      <w:proofErr w:type="spellStart"/>
+      <w:r>
+        <w:t>Mean_area</w:t>
+      </w:r>
+      <w:proofErr w:type="spellEnd"/>
+      <w:r>
+        <w:t xml:space="preserve"> 5. </w:t>
+      </w:r>
+      <w:proofErr w:type="spellStart"/>
+      <w:r>
+        <w:t>Mean_smoothness</w:t>
+      </w:r>
+      <w:proofErr w:type="spellEnd"/>
+      <w:r>
+        <w:t xml:space="preserve"> 6. diagnosis </w:t>
       </w:r>
     </w:p>
     <w:p>
@@ -993,7 +1070,15 @@
               <w:ind w:left="0" w:firstLine="0"/>
             </w:pPr>
             <w:r>
-              <w:t xml:space="preserve">Best estimate of validation accuracy for a generalised solution. </w:t>
+              <w:t xml:space="preserve">Best estimate of validation accuracy for a </w:t>
+            </w:r>
+            <w:proofErr w:type="spellStart"/>
+            <w:r>
+              <w:t>generalised</w:t>
+            </w:r>
+            <w:proofErr w:type="spellEnd"/>
+            <w:r>
+              <w:t xml:space="preserve"> solution. </w:t>
             </w:r>
           </w:p>
         </w:tc>
@@ -1064,35 +1149,25 @@
               <w:t xml:space="preserve"> </w:t>
             </w:r>
             <w:r>
-              <w:t>The dataset was relatively clean. Required standardization. Learning Rate and Hidden Nodes listed above provided best accuracy results within overtraining the Neural Network. Confusion Matrix below for validation data:</w:t>
-            </w:r>
-          </w:p>
-          <w:p>
-            <w:pPr>
-              <w:spacing w:after="0"/>
-              <w:ind w:left="0" w:firstLine="0"/>
-            </w:pPr>
-          </w:p>
-          <w:p>
-            <w:r>
-              <w:t>Confusion Matrix:</w:t>
-            </w:r>
-          </w:p>
-          <w:p>
-            <w:r>
-              <w:t>[[ 66   6]</w:t>
-            </w:r>
-          </w:p>
-          <w:p>
-            <w:r>
-              <w:t xml:space="preserve"> [  8 108]]</w:t>
-            </w:r>
-          </w:p>
-          <w:p>
-            <w:r>
-              <w:t>Random State was to keep data shuffling the same for all tests.</w:t>
-            </w:r>
-          </w:p>
+              <w:t xml:space="preserve">The dataset was relatively clean. Required standardization. Learning Rate and Hidden Nodes listed above provided best accuracy results within overtraining the Neural Network. </w:t>
+            </w:r>
+          </w:p>
+          <w:p>
+            <w:pPr>
+              <w:spacing w:after="0"/>
+              <w:ind w:left="0" w:firstLine="0"/>
+            </w:pPr>
+          </w:p>
+          <w:p>
+            <w:pPr>
+              <w:spacing w:after="0"/>
+              <w:ind w:left="0" w:firstLine="0"/>
+            </w:pPr>
+            <w:r>
+              <w:t>The learning rate selected provides good accuracy without over or under training. Hidden layers are sufficient for the small amount of input values. A larger number of hidden layers would be too complex for the dataset.</w:t>
+            </w:r>
+          </w:p>
+          <w:p/>
         </w:tc>
       </w:tr>
     </w:tbl>
@@ -1870,7 +1945,15 @@
               <w:ind w:left="0" w:firstLine="0"/>
             </w:pPr>
             <w:r>
-              <w:t xml:space="preserve">Best estimate of validation accuracy for a generalised solution. </w:t>
+              <w:t xml:space="preserve">Best estimate of validation accuracy for a </w:t>
+            </w:r>
+            <w:proofErr w:type="spellStart"/>
+            <w:r>
+              <w:t>generalised</w:t>
+            </w:r>
+            <w:proofErr w:type="spellEnd"/>
+            <w:r>
+              <w:t xml:space="preserve"> solution. </w:t>
             </w:r>
           </w:p>
         </w:tc>
@@ -1989,7 +2072,15 @@
       </w:r>
       <w:r>
         <w:tab/>
-        <w:t>Abalone and AbaloneBaby (1.5 marks)</w:t>
+        <w:t xml:space="preserve">Abalone and </w:t>
+      </w:r>
+      <w:proofErr w:type="spellStart"/>
+      <w:r>
+        <w:t>AbaloneBaby</w:t>
+      </w:r>
+      <w:proofErr w:type="spellEnd"/>
+      <w:r>
+        <w:t xml:space="preserve"> (1.5 marks)</w:t>
       </w:r>
       <w:r>
         <w:rPr>
@@ -2004,7 +2095,15 @@
         <w:ind w:left="-5" w:right="53"/>
       </w:pPr>
       <w:r>
-        <w:t xml:space="preserve">Using the Abalone and AbaloneBaby dataset train a neural network using the 33-3333 split into test, train, and validation data. After training it should have: </w:t>
+        <w:t xml:space="preserve">Using the Abalone and </w:t>
+      </w:r>
+      <w:proofErr w:type="spellStart"/>
+      <w:r>
+        <w:t>AbaloneBaby</w:t>
+      </w:r>
+      <w:proofErr w:type="spellEnd"/>
+      <w:r>
+        <w:t xml:space="preserve"> dataset train a neural network using the 33-3333 split into test, train, and validation data. After training it should have: </w:t>
       </w:r>
     </w:p>
     <w:p>
@@ -2402,7 +2501,15 @@
               <w:ind w:left="0" w:firstLine="0"/>
             </w:pPr>
             <w:r>
-              <w:t xml:space="preserve">Best estimate of validation accuracy for a generalised solution. </w:t>
+              <w:t xml:space="preserve">Best estimate of validation accuracy for a </w:t>
+            </w:r>
+            <w:proofErr w:type="spellStart"/>
+            <w:r>
+              <w:t>generalised</w:t>
+            </w:r>
+            <w:proofErr w:type="spellEnd"/>
+            <w:r>
+              <w:t xml:space="preserve"> solution. </w:t>
             </w:r>
           </w:p>
         </w:tc>
@@ -2488,7 +2595,13 @@
               <w:ind w:left="0" w:firstLine="0"/>
             </w:pPr>
             <w:r>
-              <w:t>Larger values in the hidden nodes caused very fast overtraining, however the parameters selected above resulted in the best accuracy values in my tests.</w:t>
+              <w:t>Larger values in the hidden nodes caused very fast overtraining</w:t>
+            </w:r>
+            <w:r>
+              <w:t>. There are few input values, so a lower number of hidden nodes proved effective. T</w:t>
+            </w:r>
+            <w:r>
+              <w:t>he parameters selected above resulted in the best accuracy values in my tests.</w:t>
             </w:r>
           </w:p>
           <w:p>
@@ -2656,6 +2769,7 @@
               <w:ind w:left="0" w:firstLine="0"/>
             </w:pPr>
             <w:r>
+              <w:lastRenderedPageBreak/>
               <w:t xml:space="preserve">Data set picked </w:t>
             </w:r>
           </w:p>
@@ -2678,9 +2792,11 @@
             <w:r>
               <w:t xml:space="preserve"> </w:t>
             </w:r>
+            <w:proofErr w:type="spellStart"/>
             <w:r>
               <w:t>AbaloneBaby</w:t>
             </w:r>
+            <w:proofErr w:type="spellEnd"/>
           </w:p>
         </w:tc>
       </w:tr>
@@ -2704,7 +2820,6 @@
               <w:ind w:left="0" w:firstLine="0"/>
             </w:pPr>
             <w:r>
-              <w:lastRenderedPageBreak/>
               <w:t xml:space="preserve">Training method </w:t>
             </w:r>
           </w:p>
@@ -2858,7 +2973,15 @@
               <w:ind w:left="0" w:firstLine="0"/>
             </w:pPr>
             <w:r>
-              <w:t xml:space="preserve">Best estimate of validation accuracy for a generalised </w:t>
+              <w:t xml:space="preserve">Best estimate of validation accuracy for a </w:t>
+            </w:r>
+            <w:proofErr w:type="spellStart"/>
+            <w:r>
+              <w:t>generalised</w:t>
+            </w:r>
+            <w:proofErr w:type="spellEnd"/>
+            <w:r>
+              <w:t xml:space="preserve"> </w:t>
             </w:r>
             <w:r>
               <w:t>solution.</w:t>
@@ -2929,22 +3052,52 @@
               <w:ind w:left="0" w:firstLine="0"/>
             </w:pPr>
             <w:r>
-              <w:t>As this is a subset of the previous dataset (abalone), we saw slightly lower results in accuracy when compared to the whole dataset. However, some adverse effects were seen because of the lower number of records. See below for my comments on this.</w:t>
-            </w:r>
-          </w:p>
-          <w:p>
-            <w:pPr>
-              <w:spacing w:after="0"/>
-              <w:ind w:left="0" w:firstLine="0"/>
-            </w:pPr>
-          </w:p>
-          <w:p>
-            <w:pPr>
-              <w:spacing w:after="0"/>
-              <w:ind w:left="0" w:firstLine="0"/>
-            </w:pPr>
-            <w:r>
-              <w:t>This dataset also suffers with 3 outputs instead of 2, like its parent dataset.</w:t>
+              <w:t>As this is a subset of the previous dataset (abalone), we saw slightly lower results in accuracy when compared to the whole dataset.</w:t>
+            </w:r>
+          </w:p>
+          <w:p>
+            <w:pPr>
+              <w:spacing w:after="0"/>
+              <w:ind w:left="0" w:firstLine="0"/>
+            </w:pPr>
+          </w:p>
+          <w:p>
+            <w:pPr>
+              <w:spacing w:after="0"/>
+              <w:ind w:left="0" w:firstLine="0"/>
+            </w:pPr>
+            <w:r>
+              <w:t>The low number of records means a learning rate too low is insufficient for training and takes too long to adjust the weights of the nodes. Therefore, a higher learning rate is sufficient.</w:t>
+            </w:r>
+          </w:p>
+          <w:p>
+            <w:pPr>
+              <w:spacing w:after="0"/>
+              <w:ind w:left="0" w:firstLine="0"/>
+            </w:pPr>
+          </w:p>
+          <w:p>
+            <w:pPr>
+              <w:spacing w:after="0"/>
+              <w:ind w:left="0" w:firstLine="0"/>
+            </w:pPr>
+            <w:r>
+              <w:t>Like its parent, this dataset also has 3 potential output values. This means this neural network is also more likely to select the incorrect value.</w:t>
+            </w:r>
+          </w:p>
+          <w:p>
+            <w:pPr>
+              <w:spacing w:after="0"/>
+              <w:ind w:left="0" w:firstLine="0"/>
+            </w:pPr>
+          </w:p>
+          <w:p>
+            <w:pPr>
+              <w:spacing w:after="0"/>
+              <w:ind w:left="0" w:firstLine="0"/>
+            </w:pPr>
+            <w:r>
+              <w:t>However, some adverse effects were seen because of the lower number of records. See below for my comments on this.</w:t>
             </w:r>
           </w:p>
           <w:p>
@@ -3066,19 +3219,31 @@
               <w:ind w:left="0" w:firstLine="0"/>
             </w:pPr>
             <w:r>
-              <w:t xml:space="preserve"> </w:t>
-            </w:r>
-            <w:r>
-              <w:t xml:space="preserve">The baby dataset struggled to reach quite the same accuracy as the whole dataset due to there being less data to train on. With the 33/33/33 split, we are only using approximately 400 records to train with. </w:t>
-            </w:r>
-          </w:p>
-          <w:p>
-            <w:pPr>
-              <w:spacing w:after="0"/>
-              <w:ind w:left="0" w:firstLine="0"/>
-            </w:pPr>
-            <w:r>
-              <w:t>It also seems to overtrain much faster and was affected more obviously with a change in learning rate. This is because there would be less opportunity for the Neural Network to change the weights for the nodes, as there is less data and a lower epoch value.</w:t>
+              <w:t xml:space="preserve">With the 33/33/33 split, we are only using approximately 400 records to train with. </w:t>
+            </w:r>
+            <w:r>
+              <w:t>This caused the baby dataset to overtrain much faster than the parent dataset. As such, to reach similar values for accuracy a lower value for epoch was adopted.</w:t>
+            </w:r>
+          </w:p>
+          <w:p>
+            <w:pPr>
+              <w:spacing w:after="0"/>
+              <w:ind w:left="0" w:firstLine="0"/>
+            </w:pPr>
+            <w:r>
+              <w:t xml:space="preserve">Further, learning rate affects the smaller dataset much more. As there is less chance to train, it is sometimes insufficient to </w:t>
+            </w:r>
+            <w:r>
+              <w:t>initialize with a very low learning rate.</w:t>
+            </w:r>
+          </w:p>
+          <w:p>
+            <w:pPr>
+              <w:spacing w:after="0"/>
+              <w:ind w:left="0" w:firstLine="0"/>
+            </w:pPr>
+            <w:r>
+              <w:t xml:space="preserve">However, the accuracy for both datasets seem to be more dependent on the quality of the data. Therefore, as the quality of the datasets are similar, the accuracy values are also similar. </w:t>
             </w:r>
           </w:p>
         </w:tc>
@@ -3090,6 +3255,7 @@
         <w:ind w:left="0" w:firstLine="0"/>
       </w:pPr>
       <w:r>
+        <w:lastRenderedPageBreak/>
         <w:t xml:space="preserve"> </w:t>
       </w:r>
     </w:p>
@@ -3240,7 +3406,6 @@
               <w:ind w:left="2" w:firstLine="0"/>
             </w:pPr>
             <w:r>
-              <w:lastRenderedPageBreak/>
               <w:t xml:space="preserve">Abalone </w:t>
             </w:r>
           </w:p>
@@ -3728,6 +3893,7 @@
               <w:ind w:left="0" w:firstLine="0"/>
             </w:pPr>
             <w:r>
+              <w:lastRenderedPageBreak/>
               <w:t xml:space="preserve">Validation Accuracy: </w:t>
             </w:r>
             <w:r>
@@ -3756,7 +3922,16 @@
               <w:ind w:left="0" w:firstLine="0"/>
             </w:pPr>
             <w:r>
-              <w:t xml:space="preserve">Accuracy for a generalised solution. 33-33-33 </w:t>
+              <w:lastRenderedPageBreak/>
+              <w:t xml:space="preserve">Accuracy for a </w:t>
+            </w:r>
+            <w:proofErr w:type="spellStart"/>
+            <w:r>
+              <w:t>generalised</w:t>
+            </w:r>
+            <w:proofErr w:type="spellEnd"/>
+            <w:r>
+              <w:t xml:space="preserve"> solution. 33-33-33 </w:t>
             </w:r>
           </w:p>
         </w:tc>
@@ -3813,7 +3988,6 @@
               <w:ind w:left="0" w:firstLine="0"/>
             </w:pPr>
             <w:r>
-              <w:lastRenderedPageBreak/>
               <w:t xml:space="preserve">Comments about this exercise </w:t>
             </w:r>
           </w:p>
@@ -3927,7 +4101,15 @@
               <w:ind w:left="0" w:firstLine="0"/>
             </w:pPr>
             <w:r>
-              <w:t>A lower learning rate here cause massive overtraining very quickly with the training accuracy hitting 100% accuracy after approximately 35 epochs, with val and test accuracy sitting 5% lower.</w:t>
+              <w:t xml:space="preserve">A lower learning rate here cause massive overtraining very quickly with the training accuracy hitting 100% accuracy after approximately 35 epochs, with </w:t>
+            </w:r>
+            <w:proofErr w:type="spellStart"/>
+            <w:r>
+              <w:t>val</w:t>
+            </w:r>
+            <w:proofErr w:type="spellEnd"/>
+            <w:r>
+              <w:t xml:space="preserve"> and test accuracy sitting 5% lower.</w:t>
             </w:r>
           </w:p>
           <w:p>
@@ -4169,6 +4351,7 @@
               <w:ind w:left="0" w:firstLine="0"/>
             </w:pPr>
             <w:r>
+              <w:lastRenderedPageBreak/>
               <w:t>6 Democrat votes were predicted to be Republican votes.</w:t>
             </w:r>
           </w:p>
@@ -4200,6 +4383,7 @@
               <w:ind w:left="0" w:firstLine="0"/>
             </w:pPr>
             <w:r>
+              <w:lastRenderedPageBreak/>
               <w:t xml:space="preserve">Comments </w:t>
             </w:r>
           </w:p>
@@ -4256,7 +4440,6 @@
         <w:rPr>
           <w:b/>
         </w:rPr>
-        <w:lastRenderedPageBreak/>
         <w:t xml:space="preserve">Task4c. </w:t>
       </w:r>
     </w:p>
@@ -4568,6 +4751,7 @@
               <w:ind w:left="0" w:firstLine="0"/>
             </w:pPr>
             <w:r>
+              <w:lastRenderedPageBreak/>
               <w:t xml:space="preserve">Republican  </w:t>
             </w:r>
           </w:p>
@@ -4803,8 +4987,15 @@
         <w:ind w:right="53" w:hanging="360"/>
       </w:pPr>
       <w:r>
-        <w:lastRenderedPageBreak/>
-        <w:t xml:space="preserve">handicapped-infants: 2 (y,n) </w:t>
+        <w:t>handicapped-infants: 2 (</w:t>
+      </w:r>
+      <w:proofErr w:type="spellStart"/>
+      <w:r>
+        <w:t>y,n</w:t>
+      </w:r>
+      <w:proofErr w:type="spellEnd"/>
+      <w:r>
+        <w:t xml:space="preserve">) </w:t>
       </w:r>
     </w:p>
     <w:p>
@@ -4816,7 +5007,15 @@
         <w:ind w:right="53" w:hanging="360"/>
       </w:pPr>
       <w:r>
-        <w:t xml:space="preserve">water-project-cost-sharing: 2 (y,n) </w:t>
+        <w:t>water-project-cost-sharing: 2 (</w:t>
+      </w:r>
+      <w:proofErr w:type="spellStart"/>
+      <w:r>
+        <w:t>y,n</w:t>
+      </w:r>
+      <w:proofErr w:type="spellEnd"/>
+      <w:r>
+        <w:t xml:space="preserve">) </w:t>
       </w:r>
     </w:p>
     <w:p>
@@ -4828,7 +5027,15 @@
         <w:ind w:right="53" w:hanging="360"/>
       </w:pPr>
       <w:r>
-        <w:t xml:space="preserve">adoption-of-the-budget-resolution: 2 (y,n) </w:t>
+        <w:t>adoption-of-the-budget-resolution: 2 (</w:t>
+      </w:r>
+      <w:proofErr w:type="spellStart"/>
+      <w:r>
+        <w:t>y,n</w:t>
+      </w:r>
+      <w:proofErr w:type="spellEnd"/>
+      <w:r>
+        <w:t xml:space="preserve">) </w:t>
       </w:r>
     </w:p>
     <w:p>
@@ -4840,7 +5047,15 @@
         <w:ind w:right="53" w:hanging="360"/>
       </w:pPr>
       <w:r>
-        <w:t xml:space="preserve">physician-fee-freeze: 2 (y,n) </w:t>
+        <w:t>physician-fee-freeze: 2 (</w:t>
+      </w:r>
+      <w:proofErr w:type="spellStart"/>
+      <w:r>
+        <w:t>y,n</w:t>
+      </w:r>
+      <w:proofErr w:type="spellEnd"/>
+      <w:r>
+        <w:t xml:space="preserve">) </w:t>
       </w:r>
     </w:p>
     <w:p>
@@ -4851,8 +5066,29 @@
         </w:numPr>
         <w:ind w:right="53" w:hanging="360"/>
       </w:pPr>
-      <w:r>
-        <w:t xml:space="preserve">el-salvador-aid: 2 (y,n) </w:t>
+      <w:proofErr w:type="spellStart"/>
+      <w:r>
+        <w:t>el</w:t>
+      </w:r>
+      <w:proofErr w:type="spellEnd"/>
+      <w:r>
+        <w:t>-</w:t>
+      </w:r>
+      <w:proofErr w:type="spellStart"/>
+      <w:r>
+        <w:t>salvador</w:t>
+      </w:r>
+      <w:proofErr w:type="spellEnd"/>
+      <w:r>
+        <w:t>-aid: 2 (</w:t>
+      </w:r>
+      <w:proofErr w:type="spellStart"/>
+      <w:r>
+        <w:t>y,n</w:t>
+      </w:r>
+      <w:proofErr w:type="spellEnd"/>
+      <w:r>
+        <w:t xml:space="preserve">) </w:t>
       </w:r>
     </w:p>
     <w:p>
@@ -4864,7 +5100,15 @@
         <w:ind w:right="53" w:hanging="360"/>
       </w:pPr>
       <w:r>
-        <w:t xml:space="preserve">religious-groups-in-schools: 2 (y,n) </w:t>
+        <w:t>religious-groups-in-schools: 2 (</w:t>
+      </w:r>
+      <w:proofErr w:type="spellStart"/>
+      <w:r>
+        <w:t>y,n</w:t>
+      </w:r>
+      <w:proofErr w:type="spellEnd"/>
+      <w:r>
+        <w:t xml:space="preserve">) </w:t>
       </w:r>
     </w:p>
     <w:p>
@@ -4876,7 +5120,15 @@
         <w:ind w:right="53" w:hanging="360"/>
       </w:pPr>
       <w:r>
-        <w:t xml:space="preserve">anti-satellite-test-ban: 2 (y,n) </w:t>
+        <w:t>anti-satellite-test-ban: 2 (</w:t>
+      </w:r>
+      <w:proofErr w:type="spellStart"/>
+      <w:r>
+        <w:t>y,n</w:t>
+      </w:r>
+      <w:proofErr w:type="spellEnd"/>
+      <w:r>
+        <w:t xml:space="preserve">) </w:t>
       </w:r>
     </w:p>
     <w:p>
@@ -4888,7 +5140,23 @@
         <w:ind w:right="53" w:hanging="360"/>
       </w:pPr>
       <w:r>
-        <w:t xml:space="preserve">aid-to-nicaraguan-contras: 2 (y,n) </w:t>
+        <w:t>aid-to-</w:t>
+      </w:r>
+      <w:proofErr w:type="spellStart"/>
+      <w:r>
+        <w:t>nicaraguan</w:t>
+      </w:r>
+      <w:proofErr w:type="spellEnd"/>
+      <w:r>
+        <w:t>-contras: 2 (</w:t>
+      </w:r>
+      <w:proofErr w:type="spellStart"/>
+      <w:r>
+        <w:t>y,n</w:t>
+      </w:r>
+      <w:proofErr w:type="spellEnd"/>
+      <w:r>
+        <w:t xml:space="preserve">) </w:t>
       </w:r>
     </w:p>
     <w:p>
@@ -4900,7 +5168,15 @@
         <w:ind w:right="53" w:hanging="360"/>
       </w:pPr>
       <w:r>
-        <w:t xml:space="preserve">mx-missile: 2 (y,n) </w:t>
+        <w:t>mx-missile: 2 (</w:t>
+      </w:r>
+      <w:proofErr w:type="spellStart"/>
+      <w:r>
+        <w:t>y,n</w:t>
+      </w:r>
+      <w:proofErr w:type="spellEnd"/>
+      <w:r>
+        <w:t xml:space="preserve">) </w:t>
       </w:r>
     </w:p>
     <w:p>
@@ -4925,7 +5201,15 @@
       </w:pPr>
       <w:r>
         <w:lastRenderedPageBreak/>
-        <w:t xml:space="preserve">immigration: 2 (y,n) </w:t>
+        <w:t>immigration: 2 (</w:t>
+      </w:r>
+      <w:proofErr w:type="spellStart"/>
+      <w:r>
+        <w:t>y,n</w:t>
+      </w:r>
+      <w:proofErr w:type="spellEnd"/>
+      <w:r>
+        <w:t xml:space="preserve">) </w:t>
       </w:r>
     </w:p>
     <w:p>
@@ -4937,7 +5221,15 @@
         <w:ind w:right="53" w:hanging="360"/>
       </w:pPr>
       <w:r>
-        <w:t xml:space="preserve">synfuels-corporation-cutback: 2 (y,n) </w:t>
+        <w:t>synfuels-corporation-cutback: 2 (</w:t>
+      </w:r>
+      <w:proofErr w:type="spellStart"/>
+      <w:r>
+        <w:t>y,n</w:t>
+      </w:r>
+      <w:proofErr w:type="spellEnd"/>
+      <w:r>
+        <w:t xml:space="preserve">) </w:t>
       </w:r>
     </w:p>
     <w:p>
@@ -4949,7 +5241,15 @@
         <w:ind w:right="53" w:hanging="360"/>
       </w:pPr>
       <w:r>
-        <w:t xml:space="preserve">education-spending: 2 (y,n) </w:t>
+        <w:t>education-spending: 2 (</w:t>
+      </w:r>
+      <w:proofErr w:type="spellStart"/>
+      <w:r>
+        <w:t>y,n</w:t>
+      </w:r>
+      <w:proofErr w:type="spellEnd"/>
+      <w:r>
+        <w:t xml:space="preserve">) </w:t>
       </w:r>
     </w:p>
     <w:p>
@@ -4961,7 +5261,15 @@
         <w:ind w:right="53" w:hanging="360"/>
       </w:pPr>
       <w:r>
-        <w:t xml:space="preserve">superfund-right-to-sue: 2 (y,n) </w:t>
+        <w:t>superfund-right-to-sue: 2 (</w:t>
+      </w:r>
+      <w:proofErr w:type="spellStart"/>
+      <w:r>
+        <w:t>y,n</w:t>
+      </w:r>
+      <w:proofErr w:type="spellEnd"/>
+      <w:r>
+        <w:t xml:space="preserve">) </w:t>
       </w:r>
     </w:p>
     <w:p>
@@ -4973,7 +5281,15 @@
         <w:ind w:right="53" w:hanging="360"/>
       </w:pPr>
       <w:r>
-        <w:t xml:space="preserve">crime: 2 (y,n) </w:t>
+        <w:t>crime: 2 (</w:t>
+      </w:r>
+      <w:proofErr w:type="spellStart"/>
+      <w:r>
+        <w:t>y,n</w:t>
+      </w:r>
+      <w:proofErr w:type="spellEnd"/>
+      <w:r>
+        <w:t xml:space="preserve">) </w:t>
       </w:r>
     </w:p>
     <w:p>
@@ -4985,7 +5301,15 @@
         <w:ind w:right="53" w:hanging="360"/>
       </w:pPr>
       <w:r>
-        <w:t xml:space="preserve">duty-free-exports: 2 (y,n) </w:t>
+        <w:t>duty-free-exports: 2 (</w:t>
+      </w:r>
+      <w:proofErr w:type="spellStart"/>
+      <w:r>
+        <w:t>y,n</w:t>
+      </w:r>
+      <w:proofErr w:type="spellEnd"/>
+      <w:r>
+        <w:t xml:space="preserve">) </w:t>
       </w:r>
     </w:p>
     <w:p>
@@ -4997,7 +5321,23 @@
         <w:ind w:right="53" w:hanging="360"/>
       </w:pPr>
       <w:r>
-        <w:t xml:space="preserve">export-administration-act-south-africa: 2 (y,n) </w:t>
+        <w:t>export-administration-act-south-</w:t>
+      </w:r>
+      <w:proofErr w:type="spellStart"/>
+      <w:r>
+        <w:t>africa</w:t>
+      </w:r>
+      <w:proofErr w:type="spellEnd"/>
+      <w:r>
+        <w:t>: 2 (</w:t>
+      </w:r>
+      <w:proofErr w:type="spellStart"/>
+      <w:r>
+        <w:t>y,n</w:t>
+      </w:r>
+      <w:proofErr w:type="spellEnd"/>
+      <w:r>
+        <w:t xml:space="preserve">) </w:t>
       </w:r>
     </w:p>
     <w:p>

</xml_diff>

<commit_message>
new asp.net core project for webdesign
</commit_message>
<xml_diff>
--- a/Soft Computing/Marked Tutorial 1/report/MT1_Report_OliverWitrzens_u3224776.docx
+++ b/Soft Computing/Marked Tutorial 1/report/MT1_Report_OliverWitrzens_u3224776.docx
@@ -152,19 +152,15 @@
       <w:r>
         <w:t xml:space="preserve">Task 3 (1.5 marks) – I provide a random, sample of about 1200 points of the abalone data set called AbaloneBaby.txt. Train the original Abalone data set to a </w:t>
       </w:r>
-      <w:proofErr w:type="spellStart"/>
-      <w:r>
-        <w:t>generalised</w:t>
-      </w:r>
-      <w:proofErr w:type="spellEnd"/>
+      <w:r>
+        <w:t>generalized</w:t>
+      </w:r>
       <w:r>
         <w:t xml:space="preserve"> properly trained neural network. Then train AbaloneBaby.txt data set to a </w:t>
       </w:r>
-      <w:proofErr w:type="spellStart"/>
-      <w:r>
-        <w:t>generalised</w:t>
-      </w:r>
-      <w:proofErr w:type="spellEnd"/>
+      <w:r>
+        <w:t>generalized</w:t>
+      </w:r>
       <w:r>
         <w:t xml:space="preserve"> properly trained neural network. The interesting bit is comparing the Validation accuracy of both sets, </w:t>
       </w:r>

</xml_diff>